<commit_message>
Update COURSES CHEVAUX 0 Méthode merise complète.docx
</commit_message>
<xml_diff>
--- a/103_BaseDeDonnees/Exercices/203_CourseChevaux/COURSES CHEVAUX 0 Méthode merise complète.docx
+++ b/103_BaseDeDonnees/Exercices/203_CourseChevaux/COURSES CHEVAUX 0 Méthode merise complète.docx
@@ -993,6 +993,126 @@
           </w:p>
         </w:tc>
       </w:tr>
+      <w:tr>
+        <w:trPr>
+          <w:cnfStyle w:val="000000100000" w:firstRow="0" w:lastRow="0" w:firstColumn="0" w:lastColumn="0" w:oddVBand="0" w:evenVBand="0" w:oddHBand="1" w:evenHBand="0" w:firstRowFirstColumn="0" w:firstRowLastColumn="0" w:lastRowFirstColumn="0" w:lastRowLastColumn="0"/>
+        </w:trPr>
+        <w:tc>
+          <w:tcPr>
+            <w:cnfStyle w:val="001000000000" w:firstRow="0" w:lastRow="0" w:firstColumn="1" w:lastColumn="0" w:oddVBand="0" w:evenVBand="0" w:oddHBand="0" w:evenHBand="0" w:firstRowFirstColumn="0" w:firstRowLastColumn="0" w:lastRowFirstColumn="0" w:lastRowLastColumn="0"/>
+            <w:tcW w:w="846" w:type="dxa"/>
+          </w:tcPr>
+          <w:p>
+            <w:r>
+              <w:t>Type de pari</w:t>
+            </w:r>
+          </w:p>
+        </w:tc>
+        <w:tc>
+          <w:tcPr>
+            <w:tcW w:w="2360" w:type="dxa"/>
+          </w:tcPr>
+          <w:p>
+            <w:pPr>
+              <w:cnfStyle w:val="000000100000" w:firstRow="0" w:lastRow="0" w:firstColumn="0" w:lastColumn="0" w:oddVBand="0" w:evenVBand="0" w:oddHBand="1" w:evenHBand="0" w:firstRowFirstColumn="0" w:firstRowLastColumn="0" w:lastRowFirstColumn="0" w:lastRowLastColumn="0"/>
+            </w:pPr>
+            <w:r>
+              <w:t>pari_type_id</w:t>
+            </w:r>
+          </w:p>
+        </w:tc>
+        <w:tc>
+          <w:tcPr>
+            <w:tcW w:w="3685" w:type="dxa"/>
+          </w:tcPr>
+          <w:p>
+            <w:pPr>
+              <w:cnfStyle w:val="000000100000" w:firstRow="0" w:lastRow="0" w:firstColumn="0" w:lastColumn="0" w:oddVBand="0" w:evenVBand="0" w:oddHBand="1" w:evenHBand="0" w:firstRowFirstColumn="0" w:firstRowLastColumn="0" w:lastRowFirstColumn="0" w:lastRowLastColumn="0"/>
+            </w:pPr>
+          </w:p>
+        </w:tc>
+        <w:tc>
+          <w:tcPr>
+            <w:tcW w:w="1620" w:type="dxa"/>
+          </w:tcPr>
+          <w:p>
+            <w:pPr>
+              <w:cnfStyle w:val="000000100000" w:firstRow="0" w:lastRow="0" w:firstColumn="0" w:lastColumn="0" w:oddVBand="0" w:evenVBand="0" w:oddHBand="1" w:evenHBand="0" w:firstRowFirstColumn="0" w:firstRowLastColumn="0" w:lastRowFirstColumn="0" w:lastRowLastColumn="0"/>
+            </w:pPr>
+          </w:p>
+        </w:tc>
+        <w:tc>
+          <w:tcPr>
+            <w:tcW w:w="1945" w:type="dxa"/>
+          </w:tcPr>
+          <w:p>
+            <w:pPr>
+              <w:cnfStyle w:val="000000100000" w:firstRow="0" w:lastRow="0" w:firstColumn="0" w:lastColumn="0" w:oddVBand="0" w:evenVBand="0" w:oddHBand="1" w:evenHBand="0" w:firstRowFirstColumn="0" w:firstRowLastColumn="0" w:lastRowFirstColumn="0" w:lastRowLastColumn="0"/>
+            </w:pPr>
+            <w:r>
+              <w:t>identifiant</w:t>
+            </w:r>
+          </w:p>
+        </w:tc>
+      </w:tr>
+      <w:tr>
+        <w:tc>
+          <w:tcPr>
+            <w:cnfStyle w:val="001000000000" w:firstRow="0" w:lastRow="0" w:firstColumn="1" w:lastColumn="0" w:oddVBand="0" w:evenVBand="0" w:oddHBand="0" w:evenHBand="0" w:firstRowFirstColumn="0" w:firstRowLastColumn="0" w:lastRowFirstColumn="0" w:lastRowLastColumn="0"/>
+            <w:tcW w:w="846" w:type="dxa"/>
+          </w:tcPr>
+          <w:p/>
+        </w:tc>
+        <w:tc>
+          <w:tcPr>
+            <w:tcW w:w="2360" w:type="dxa"/>
+          </w:tcPr>
+          <w:p>
+            <w:pPr>
+              <w:cnfStyle w:val="000000000000" w:firstRow="0" w:lastRow="0" w:firstColumn="0" w:lastColumn="0" w:oddVBand="0" w:evenVBand="0" w:oddHBand="0" w:evenHBand="0" w:firstRowFirstColumn="0" w:firstRowLastColumn="0" w:lastRowFirstColumn="0" w:lastRowLastColumn="0"/>
+            </w:pPr>
+            <w:r>
+              <w:t>pari_type_libelle</w:t>
+            </w:r>
+          </w:p>
+        </w:tc>
+        <w:tc>
+          <w:tcPr>
+            <w:tcW w:w="3685" w:type="dxa"/>
+          </w:tcPr>
+          <w:p>
+            <w:pPr>
+              <w:cnfStyle w:val="000000000000" w:firstRow="0" w:lastRow="0" w:firstColumn="0" w:lastColumn="0" w:oddVBand="0" w:evenVBand="0" w:oddHBand="0" w:evenHBand="0" w:firstRowFirstColumn="0" w:firstRowLastColumn="0" w:lastRowFirstColumn="0" w:lastRowLastColumn="0"/>
+            </w:pPr>
+          </w:p>
+        </w:tc>
+        <w:tc>
+          <w:tcPr>
+            <w:tcW w:w="1620" w:type="dxa"/>
+          </w:tcPr>
+          <w:p>
+            <w:pPr>
+              <w:cnfStyle w:val="000000000000" w:firstRow="0" w:lastRow="0" w:firstColumn="0" w:lastColumn="0" w:oddVBand="0" w:evenVBand="0" w:oddHBand="0" w:evenHBand="0" w:firstRowFirstColumn="0" w:firstRowLastColumn="0" w:lastRowFirstColumn="0" w:lastRowLastColumn="0"/>
+            </w:pPr>
+            <w:r>
+              <w:t>VARCHAR(50)</w:t>
+            </w:r>
+          </w:p>
+        </w:tc>
+        <w:tc>
+          <w:tcPr>
+            <w:tcW w:w="1945" w:type="dxa"/>
+          </w:tcPr>
+          <w:p>
+            <w:pPr>
+              <w:cnfStyle w:val="000000000000" w:firstRow="0" w:lastRow="0" w:firstColumn="0" w:lastColumn="0" w:oddVBand="0" w:evenVBand="0" w:oddHBand="0" w:evenHBand="0" w:firstRowFirstColumn="0" w:firstRowLastColumn="0" w:lastRowFirstColumn="0" w:lastRowLastColumn="0"/>
+            </w:pPr>
+            <w:r>
+              <w:t>obligatoire</w:t>
+            </w:r>
+          </w:p>
+        </w:tc>
+      </w:tr>
     </w:tbl>
     <w:p/>
     <w:p>
@@ -1123,6 +1243,7 @@
         <w:spacing w:after="0"/>
       </w:pPr>
       <w:r>
+        <w:lastRenderedPageBreak/>
         <w:t>c</w:t>
       </w:r>
       <w:r>
@@ -1156,7 +1277,6 @@
         <w:pStyle w:val="Titre1"/>
       </w:pPr>
       <w:r>
-        <w:lastRenderedPageBreak/>
         <w:t>Modèle conceptuel des données</w:t>
       </w:r>
     </w:p>

</xml_diff>